<commit_message>
Missão, Visão e Valores + Organograma
</commit_message>
<xml_diff>
--- a/Projeto Integrador I - CBA.docx
+++ b/Projeto Integrador I - CBA.docx
@@ -1,6 +1,6 @@
 
 <file path=word/document.xml><?xml version="1.0" encoding="utf-8"?>
-<w:document xmlns:wpc="http://schemas.microsoft.com/office/word/2010/wordprocessingCanvas" xmlns:cx="http://schemas.microsoft.com/office/drawing/2014/chartex" xmlns:cx1="http://schemas.microsoft.com/office/drawing/2015/9/8/chartex" xmlns:cx2="http://schemas.microsoft.com/office/drawing/2015/10/21/chartex" xmlns:cx3="http://schemas.microsoft.com/office/drawing/2016/5/9/chartex" xmlns:cx4="http://schemas.microsoft.com/office/drawing/2016/5/10/chartex" xmlns:cx5="http://schemas.microsoft.com/office/drawing/2016/5/11/chartex" xmlns:cx6="http://schemas.microsoft.com/office/drawing/2016/5/12/chartex" xmlns:cx7="http://schemas.microsoft.com/office/drawing/2016/5/13/chartex" xmlns:cx8="http://schemas.microsoft.com/office/drawing/2016/5/14/chartex" xmlns:mc="http://schemas.openxmlformats.org/markup-compatibility/2006" xmlns:aink="http://schemas.microsoft.com/office/drawing/2016/ink" xmlns:am3d="http://schemas.microsoft.com/office/drawing/2017/model3d" xmlns:o="urn:schemas-microsoft-com:office:office" xmlns:r="http://schemas.openxmlformats.org/officeDocument/2006/relationships" xmlns:m="http://schemas.openxmlformats.org/officeDocument/2006/math" xmlns:v="urn:schemas-microsoft-com:vml" xmlns:wp14="http://schemas.microsoft.com/office/word/2010/wordprocessingDrawing" xmlns:wp="http://schemas.openxmlformats.org/drawingml/2006/wordprocessingDrawing" xmlns:w10="urn:schemas-microsoft-com:office:word" xmlns:w="http://schemas.openxmlformats.org/wordprocessingml/2006/main" xmlns:w14="http://schemas.microsoft.com/office/word/2010/wordml" xmlns:w15="http://schemas.microsoft.com/office/word/2012/wordml" xmlns:w16cid="http://schemas.microsoft.com/office/word/2016/wordml/cid" xmlns:w16se="http://schemas.microsoft.com/office/word/2015/wordml/symex" xmlns:wpg="http://schemas.microsoft.com/office/word/2010/wordprocessingGroup" xmlns:wpi="http://schemas.microsoft.com/office/word/2010/wordprocessingInk" xmlns:wne="http://schemas.microsoft.com/office/word/2006/wordml" xmlns:wps="http://schemas.microsoft.com/office/word/2010/wordprocessingShape" mc:Ignorable="w14 w15 w16se w16cid wp14">
+<w:document xmlns:wpc="http://schemas.microsoft.com/office/word/2010/wordprocessingCanvas" xmlns:cx="http://schemas.microsoft.com/office/drawing/2014/chartex" xmlns:cx1="http://schemas.microsoft.com/office/drawing/2015/9/8/chartex" xmlns:cx2="http://schemas.microsoft.com/office/drawing/2015/10/21/chartex" xmlns:cx3="http://schemas.microsoft.com/office/drawing/2016/5/9/chartex" xmlns:cx4="http://schemas.microsoft.com/office/drawing/2016/5/10/chartex" xmlns:cx5="http://schemas.microsoft.com/office/drawing/2016/5/11/chartex" xmlns:cx6="http://schemas.microsoft.com/office/drawing/2016/5/12/chartex" xmlns:cx7="http://schemas.microsoft.com/office/drawing/2016/5/13/chartex" xmlns:cx8="http://schemas.microsoft.com/office/drawing/2016/5/14/chartex" xmlns:mc="http://schemas.openxmlformats.org/markup-compatibility/2006" xmlns:aink="http://schemas.microsoft.com/office/drawing/2016/ink" xmlns:am3d="http://schemas.microsoft.com/office/drawing/2017/model3d" xmlns:o="urn:schemas-microsoft-com:office:office" xmlns:oel="http://schemas.microsoft.com/office/2019/extlst" xmlns:r="http://schemas.openxmlformats.org/officeDocument/2006/relationships" xmlns:m="http://schemas.openxmlformats.org/officeDocument/2006/math" xmlns:v="urn:schemas-microsoft-com:vml" xmlns:wp14="http://schemas.microsoft.com/office/word/2010/wordprocessingDrawing" xmlns:wp="http://schemas.openxmlformats.org/drawingml/2006/wordprocessingDrawing" xmlns:w10="urn:schemas-microsoft-com:office:word" xmlns:w="http://schemas.openxmlformats.org/wordprocessingml/2006/main" xmlns:w14="http://schemas.microsoft.com/office/word/2010/wordml" xmlns:w15="http://schemas.microsoft.com/office/word/2012/wordml" xmlns:w16cex="http://schemas.microsoft.com/office/word/2018/wordml/cex" xmlns:w16cid="http://schemas.microsoft.com/office/word/2016/wordml/cid" xmlns:w16="http://schemas.microsoft.com/office/word/2018/wordml" xmlns:w16sdtdh="http://schemas.microsoft.com/office/word/2020/wordml/sdtdatahash" xmlns:w16se="http://schemas.microsoft.com/office/word/2015/wordml/symex" xmlns:wpg="http://schemas.microsoft.com/office/word/2010/wordprocessingGroup" xmlns:wpi="http://schemas.microsoft.com/office/word/2010/wordprocessingInk" xmlns:wne="http://schemas.microsoft.com/office/word/2006/wordml" xmlns:wps="http://schemas.microsoft.com/office/word/2010/wordprocessingShape" mc:Ignorable="w14 w15 w16se w16cid w16 w16cex w16sdtdh wp14">
   <w:body>
     <w:p>
       <w:pPr>
@@ -339,23 +339,7 @@
           <w:sz w:val="32"/>
           <w:szCs w:val="32"/>
         </w:rPr>
-        <w:t xml:space="preserve">Luiz Gustavo </w:t>
-      </w:r>
-      <w:proofErr w:type="spellStart"/>
-      <w:r>
-        <w:rPr>
-          <w:sz w:val="32"/>
-          <w:szCs w:val="32"/>
-        </w:rPr>
-        <w:t>Obara</w:t>
-      </w:r>
-      <w:proofErr w:type="spellEnd"/>
-      <w:r>
-        <w:rPr>
-          <w:sz w:val="32"/>
-          <w:szCs w:val="32"/>
-        </w:rPr>
-        <w:t xml:space="preserve"> da Silva</w:t>
+        <w:t>Luiz Gustavo Obara da Silva</w:t>
       </w:r>
     </w:p>
     <w:p>
@@ -475,6 +459,7 @@
       </w:sdtPr>
       <w:sdtEndPr>
         <w:rPr>
+          <w:rFonts w:ascii="Arial" w:hAnsi="Arial"/>
           <w:b/>
           <w:bCs/>
         </w:rPr>
@@ -1377,101 +1362,127 @@
     </w:p>
     <w:p>
       <w:r>
+        <w:t xml:space="preserve">O que fazer: </w:t>
+      </w:r>
+    </w:p>
+    <w:p>
+      <w:r>
+        <w:t xml:space="preserve">Explique brevemente o que é o Projeto Integrador e a importância de entender um negócio real. </w:t>
+      </w:r>
+    </w:p>
+    <w:p>
+      <w:r>
+        <w:t>Descreva a empresa que você escolheu estudar</w:t>
+      </w:r>
+      <w:r>
+        <w:t>.</w:t>
+      </w:r>
+    </w:p>
+    <w:p>
+      <w:r>
+        <w:t>Justifique por que a escolheu.</w:t>
+      </w:r>
+    </w:p>
+    <w:p>
+      <w:r>
+        <w:t xml:space="preserve">Descreva as </w:t>
+      </w:r>
+      <w:r>
+        <w:t>informações básicas como o setor de atuação e o tamanho da empresa.</w:t>
+      </w:r>
+    </w:p>
+    <w:p>
+      <w:pPr>
+        <w:jc w:val="center"/>
+        <w:rPr>
+          <w:b/>
+        </w:rPr>
+      </w:pPr>
+      <w:r>
+        <w:rPr>
+          <w:b/>
+        </w:rPr>
+        <w:t>ATENÇÃO A INTRODUÇÃO FOI INSTRUIDA PARA REALIZAR POR ULTIMO.</w:t>
+      </w:r>
+    </w:p>
+    <w:p>
+      <w:r>
+        <w:br w:type="page"/>
+      </w:r>
+    </w:p>
+    <w:p>
+      <w:pPr>
+        <w:pStyle w:val="Ttulo1"/>
+      </w:pPr>
+      <w:bookmarkStart w:id="2" w:name="_Toc189746677"/>
+      <w:r>
+        <w:lastRenderedPageBreak/>
+        <w:t>2. Missão, Visão e Valores da Empresa</w:t>
+      </w:r>
+      <w:bookmarkEnd w:id="2"/>
+      <w:r>
+        <w:rPr>
+          <w:rStyle w:val="Refdenotaderodap"/>
+        </w:rPr>
+        <w:footnoteReference w:id="1"/>
+      </w:r>
+    </w:p>
+    <w:p>
+      <w:pPr>
+        <w:pStyle w:val="Ttulo2"/>
+      </w:pPr>
+      <w:r>
+        <w:t>2.1 Missão</w:t>
+      </w:r>
+    </w:p>
+    <w:p>
+      <w:r>
+        <w:t>P</w:t>
+      </w:r>
+      <w:r>
+        <w:t>roduzir alumínio de baixo carbono, com ética e respeito ao meio ambiente, buscando soluções personalizadas para cada cliente de forma sustentável.</w:t>
+      </w:r>
+    </w:p>
+    <w:p/>
+    <w:p>
+      <w:pPr>
+        <w:pStyle w:val="Ttulo2"/>
+      </w:pPr>
+      <w:r>
+        <w:t xml:space="preserve">2.2 </w:t>
+      </w:r>
+      <w:r>
+        <w:t>Visão</w:t>
+      </w:r>
+    </w:p>
+    <w:p>
+      <w:r>
+        <w:t>Ser referência mundial na produção sustentável de alumínio.</w:t>
+      </w:r>
+    </w:p>
+    <w:p/>
+    <w:p>
+      <w:pPr>
+        <w:pStyle w:val="Ttulo2"/>
+      </w:pPr>
+      <w:r>
+        <w:t xml:space="preserve">2.3 </w:t>
+      </w:r>
+      <w:r>
+        <w:t>Valores</w:t>
+      </w:r>
+    </w:p>
+    <w:p>
+      <w:r>
         <w:rPr>
           <w:b/>
           <w:bCs/>
         </w:rPr>
-        <w:t>O que fazer:</w:t>
-      </w:r>
-      <w:r>
-        <w:t xml:space="preserve"> </w:t>
-      </w:r>
-    </w:p>
-    <w:p>
-      <w:pPr>
-        <w:pStyle w:val="PargrafodaLista"/>
-        <w:numPr>
-          <w:ilvl w:val="0"/>
-          <w:numId w:val="2"/>
-        </w:numPr>
-      </w:pPr>
-      <w:r>
-        <w:t xml:space="preserve">Explique brevemente o que é o Projeto Integrador e a importância de entender um negócio real. </w:t>
-      </w:r>
-    </w:p>
-    <w:p>
-      <w:pPr>
-        <w:pStyle w:val="PargrafodaLista"/>
-        <w:numPr>
-          <w:ilvl w:val="0"/>
-          <w:numId w:val="2"/>
-        </w:numPr>
-      </w:pPr>
-      <w:r>
-        <w:t>Descreva a empresa que você escolheu estudar</w:t>
-      </w:r>
-      <w:r>
-        <w:t>.</w:t>
-      </w:r>
-    </w:p>
-    <w:p>
-      <w:pPr>
-        <w:pStyle w:val="PargrafodaLista"/>
-        <w:numPr>
-          <w:ilvl w:val="0"/>
-          <w:numId w:val="2"/>
-        </w:numPr>
-      </w:pPr>
-      <w:r>
-        <w:t>Justifique por que a escolheu.</w:t>
-      </w:r>
-    </w:p>
-    <w:p>
-      <w:pPr>
-        <w:pStyle w:val="PargrafodaLista"/>
-        <w:numPr>
-          <w:ilvl w:val="0"/>
-          <w:numId w:val="2"/>
-        </w:numPr>
-      </w:pPr>
-      <w:r>
-        <w:t xml:space="preserve">Descreva as </w:t>
-      </w:r>
-      <w:r>
-        <w:t>informações básicas como o setor de atuação e o tamanho da empresa.</w:t>
-      </w:r>
-    </w:p>
-    <w:p>
-      <w:pPr>
-        <w:jc w:val="center"/>
-        <w:rPr>
-          <w:b/>
-        </w:rPr>
-      </w:pPr>
-      <w:r>
-        <w:rPr>
-          <w:b/>
-        </w:rPr>
-        <w:t>ATENÇÃO A INTRODUÇÃO FOI INSTRUIDA PARA REALIZAR POR ULTIMO.</w:t>
-      </w:r>
-      <w:bookmarkStart w:id="2" w:name="_GoBack"/>
-      <w:bookmarkEnd w:id="2"/>
-    </w:p>
-    <w:p>
-      <w:r>
-        <w:br w:type="page"/>
-      </w:r>
-    </w:p>
-    <w:p>
-      <w:pPr>
-        <w:pStyle w:val="Ttulo1"/>
-      </w:pPr>
-      <w:bookmarkStart w:id="3" w:name="_Toc189746677"/>
-      <w:r>
-        <w:lastRenderedPageBreak/>
-        <w:t>2. Missão, Visão e Valores da Empresa</w:t>
-      </w:r>
-      <w:bookmarkEnd w:id="3"/>
+        <w:t>Sustentabilidade:</w:t>
+      </w:r>
+      <w:r>
+        <w:t xml:space="preserve"> Operar em toda a cadeia produtiva, da mineração à entrega do produto final, com o mínimo impacto ambiental, focando na eficiência energética, gestão de resíduos e no desenvolvimento social das comunidades onde atuamos.</w:t>
+      </w:r>
     </w:p>
     <w:p>
       <w:r>
@@ -1479,49 +1490,91 @@
           <w:b/>
           <w:bCs/>
         </w:rPr>
-        <w:t>O que fazer:</w:t>
-      </w:r>
-      <w:r>
-        <w:t xml:space="preserve"> </w:t>
-      </w:r>
-    </w:p>
-    <w:p>
-      <w:pPr>
-        <w:pStyle w:val="PargrafodaLista"/>
-        <w:numPr>
-          <w:ilvl w:val="0"/>
-          <w:numId w:val="3"/>
-        </w:numPr>
-      </w:pPr>
-      <w:r>
-        <w:t xml:space="preserve">Pesquise e apresente a missão, visão e valores da empresa. </w:t>
-      </w:r>
-    </w:p>
-    <w:p>
-      <w:pPr>
-        <w:pStyle w:val="PargrafodaLista"/>
-        <w:numPr>
-          <w:ilvl w:val="0"/>
-          <w:numId w:val="3"/>
-        </w:numPr>
-      </w:pPr>
-      <w:r>
-        <w:t xml:space="preserve">Explique como esses elementos ajudam a definir a cultura e os objetivos da empresa. </w:t>
-      </w:r>
-    </w:p>
-    <w:p>
-      <w:pPr>
-        <w:pStyle w:val="PargrafodaLista"/>
-        <w:numPr>
-          <w:ilvl w:val="0"/>
-          <w:numId w:val="3"/>
-        </w:numPr>
-      </w:pPr>
-      <w:r>
-        <w:t>Use citações diretas do site da empresa ou de entrevistas com gestores, se possível.</w:t>
-      </w:r>
-    </w:p>
-    <w:p>
+        <w:t>Ética:</w:t>
+      </w:r>
+      <w:r>
+        <w:t xml:space="preserve"> Conduzir os negócios com integridade, transparência e responsabilidade, garantindo relações justas e honestas com colaboradores, clientes, fornecedores e o poder público.</w:t>
+      </w:r>
+    </w:p>
+    <w:p>
+      <w:r>
+        <w:rPr>
+          <w:b/>
+          <w:bCs/>
+        </w:rPr>
+        <w:t>Tecnologia:</w:t>
+      </w:r>
+      <w:r>
+        <w:t xml:space="preserve"> Utilizar processos produtivos de ponta para garantir a máxima eficiência, a qualidade superior dos nossos produtos e a segurança de nossas operações.</w:t>
+      </w:r>
+    </w:p>
+    <w:p>
+      <w:r>
+        <w:rPr>
+          <w:b/>
+          <w:bCs/>
+        </w:rPr>
+        <w:t>Diversidade:</w:t>
+      </w:r>
+      <w:r>
+        <w:t xml:space="preserve"> Promover um ambiente de trabalho inclusivo e plural, que valoriza as diferenças e acredita no potencial de cada indivíduo para impulsionar a inovação e os resultados.</w:t>
+      </w:r>
+    </w:p>
+    <w:p>
+      <w:r>
+        <w:rPr>
+          <w:b/>
+          <w:bCs/>
+        </w:rPr>
+        <w:t>Crescimento:</w:t>
+      </w:r>
+      <w:r>
+        <w:t xml:space="preserve"> Buscar a expansão contínua e rentável do negócio, ao mesmo tempo em que oferecemos oportunidades de desenvolvimento e carreira para nossos colaboradores.</w:t>
+      </w:r>
+    </w:p>
+    <w:p>
+      <w:r>
+        <w:rPr>
+          <w:b/>
+          <w:bCs/>
+        </w:rPr>
+        <w:t>Competitividade:</w:t>
+      </w:r>
+      <w:r>
+        <w:t xml:space="preserve"> Manter-se como líder de mercado através da otimização de custos, excelência operacional e agilidade para atender às necessidades dos nossos clientes.</w:t>
+      </w:r>
+    </w:p>
+    <w:p>
+      <w:r>
+        <w:rPr>
+          <w:b/>
+          <w:bCs/>
+        </w:rPr>
+        <w:t>Segurança:</w:t>
+      </w:r>
+      <w:r>
+        <w:t xml:space="preserve"> Colocar a segurança e o bem-estar de nossos colaboradores como prioridade absoluta e inegociável em todas as nossas atividades.</w:t>
+      </w:r>
+    </w:p>
+    <w:p>
+      <w:r>
+        <w:rPr>
+          <w:b/>
+          <w:bCs/>
+        </w:rPr>
+        <w:t>Inovação:</w:t>
+      </w:r>
+      <w:r>
+        <w:t xml:space="preserve"> Fomentar a busca por novas soluções, processos e produtos que agreguem valor aos nossos clientes e reforcem nossa posição de vanguarda na indústria do alumínio.</w:t>
+      </w:r>
+    </w:p>
+    <w:p>
+      <w:pPr>
+        <w:rPr>
+          <w:b/>
+          <w:bCs/>
+        </w:rPr>
+      </w:pPr>
       <w:r>
         <w:br w:type="page"/>
       </w:r>
@@ -1530,12 +1583,12 @@
       <w:pPr>
         <w:pStyle w:val="Ttulo1"/>
       </w:pPr>
-      <w:bookmarkStart w:id="4" w:name="_Toc189746678"/>
+      <w:bookmarkStart w:id="3" w:name="_Toc189746678"/>
       <w:r>
         <w:lastRenderedPageBreak/>
         <w:t>3. Estrutura e Áreas Funcionais da Empresa</w:t>
       </w:r>
-      <w:bookmarkEnd w:id="4"/>
+      <w:bookmarkEnd w:id="3"/>
     </w:p>
     <w:p>
       <w:r>
@@ -1587,6 +1640,61 @@
     </w:p>
     <w:p>
       <w:r>
+        <w:rPr>
+          <w:noProof/>
+        </w:rPr>
+        <w:drawing>
+          <wp:inline distT="0" distB="0" distL="0" distR="0" wp14:anchorId="2707FF6E" wp14:editId="4BBBC030">
+            <wp:extent cx="6188710" cy="1463040"/>
+            <wp:effectExtent l="0" t="0" r="2540" b="3810"/>
+            <wp:docPr id="2" name="Imagem 2"/>
+            <wp:cNvGraphicFramePr>
+              <a:graphicFrameLocks xmlns:a="http://schemas.openxmlformats.org/drawingml/2006/main" noChangeAspect="1"/>
+            </wp:cNvGraphicFramePr>
+            <a:graphic xmlns:a="http://schemas.openxmlformats.org/drawingml/2006/main">
+              <a:graphicData uri="http://schemas.openxmlformats.org/drawingml/2006/picture">
+                <pic:pic xmlns:pic="http://schemas.openxmlformats.org/drawingml/2006/picture">
+                  <pic:nvPicPr>
+                    <pic:cNvPr id="0" name="Picture 6"/>
+                    <pic:cNvPicPr>
+                      <a:picLocks noChangeAspect="1" noChangeArrowheads="1"/>
+                    </pic:cNvPicPr>
+                  </pic:nvPicPr>
+                  <pic:blipFill>
+                    <a:blip r:embed="rId11" cstate="print">
+                      <a:extLst>
+                        <a:ext uri="{28A0092B-C50C-407E-A947-70E740481C1C}">
+                          <a14:useLocalDpi xmlns:a14="http://schemas.microsoft.com/office/drawing/2010/main" val="0"/>
+                        </a:ext>
+                      </a:extLst>
+                    </a:blip>
+                    <a:srcRect/>
+                    <a:stretch>
+                      <a:fillRect/>
+                    </a:stretch>
+                  </pic:blipFill>
+                  <pic:spPr bwMode="auto">
+                    <a:xfrm>
+                      <a:off x="0" y="0"/>
+                      <a:ext cx="6188710" cy="1463040"/>
+                    </a:xfrm>
+                    <a:prstGeom prst="rect">
+                      <a:avLst/>
+                    </a:prstGeom>
+                    <a:noFill/>
+                    <a:ln>
+                      <a:noFill/>
+                    </a:ln>
+                  </pic:spPr>
+                </pic:pic>
+              </a:graphicData>
+            </a:graphic>
+          </wp:inline>
+        </w:drawing>
+      </w:r>
+    </w:p>
+    <w:p>
+      <w:r>
         <w:br w:type="page"/>
       </w:r>
     </w:p>
@@ -1594,12 +1702,12 @@
       <w:pPr>
         <w:pStyle w:val="Ttulo1"/>
       </w:pPr>
-      <w:bookmarkStart w:id="5" w:name="_Toc189746679"/>
+      <w:bookmarkStart w:id="4" w:name="_Toc189746679"/>
       <w:r>
         <w:lastRenderedPageBreak/>
         <w:t>4. Análise de Pontos Fortes e Fracos</w:t>
       </w:r>
-      <w:bookmarkEnd w:id="5"/>
+      <w:bookmarkEnd w:id="4"/>
     </w:p>
     <w:p>
       <w:r>
@@ -1646,12 +1754,12 @@
       <w:pPr>
         <w:pStyle w:val="Ttulo1"/>
       </w:pPr>
-      <w:bookmarkStart w:id="6" w:name="_Toc189746680"/>
+      <w:bookmarkStart w:id="5" w:name="_Toc189746680"/>
       <w:r>
         <w:lastRenderedPageBreak/>
         <w:t>5. Análise dos Concorrentes</w:t>
       </w:r>
-      <w:bookmarkEnd w:id="6"/>
+      <w:bookmarkEnd w:id="5"/>
     </w:p>
     <w:p>
       <w:r>
@@ -1686,12 +1794,12 @@
       <w:pPr>
         <w:pStyle w:val="Ttulo1"/>
       </w:pPr>
-      <w:bookmarkStart w:id="7" w:name="_Toc189746681"/>
+      <w:bookmarkStart w:id="6" w:name="_Toc189746681"/>
       <w:r>
         <w:lastRenderedPageBreak/>
         <w:t>6. Pesquisa Micro e Macro Ambiental</w:t>
       </w:r>
-      <w:bookmarkEnd w:id="7"/>
+      <w:bookmarkEnd w:id="6"/>
     </w:p>
     <w:p>
       <w:r>
@@ -1738,12 +1846,12 @@
       <w:pPr>
         <w:pStyle w:val="Ttulo1"/>
       </w:pPr>
-      <w:bookmarkStart w:id="8" w:name="_Toc189746682"/>
+      <w:bookmarkStart w:id="7" w:name="_Toc189746682"/>
       <w:r>
         <w:lastRenderedPageBreak/>
         <w:t>7. Análise SWOT e Estratégias</w:t>
       </w:r>
-      <w:bookmarkEnd w:id="8"/>
+      <w:bookmarkEnd w:id="7"/>
     </w:p>
     <w:p>
       <w:r>
@@ -1790,7 +1898,7 @@
       <w:pPr>
         <w:pStyle w:val="Ttulo1"/>
       </w:pPr>
-      <w:bookmarkStart w:id="9" w:name="_Toc189746683"/>
+      <w:bookmarkStart w:id="8" w:name="_Toc189746683"/>
       <w:r>
         <w:lastRenderedPageBreak/>
         <w:t>8. Plano de Ação e BSC (</w:t>
@@ -1803,7 +1911,7 @@
       <w:r>
         <w:t xml:space="preserve"> Scorecard)</w:t>
       </w:r>
-      <w:bookmarkEnd w:id="9"/>
+      <w:bookmarkEnd w:id="8"/>
     </w:p>
     <w:p>
       <w:r>
@@ -1858,12 +1966,12 @@
       <w:pPr>
         <w:pStyle w:val="Ttulo1"/>
       </w:pPr>
-      <w:bookmarkStart w:id="10" w:name="_Toc189746684"/>
+      <w:bookmarkStart w:id="9" w:name="_Toc189746684"/>
       <w:r>
         <w:lastRenderedPageBreak/>
         <w:t>9. Conclusão</w:t>
       </w:r>
-      <w:bookmarkEnd w:id="10"/>
+      <w:bookmarkEnd w:id="9"/>
     </w:p>
     <w:p>
       <w:r>
@@ -1910,12 +2018,12 @@
       <w:pPr>
         <w:pStyle w:val="Ttulo1"/>
       </w:pPr>
-      <w:bookmarkStart w:id="11" w:name="_Toc189746685"/>
+      <w:bookmarkStart w:id="10" w:name="_Toc189746685"/>
       <w:r>
         <w:lastRenderedPageBreak/>
         <w:t>10. Referências</w:t>
       </w:r>
-      <w:bookmarkEnd w:id="11"/>
+      <w:bookmarkEnd w:id="10"/>
     </w:p>
     <w:p>
       <w:r>
@@ -1962,12 +2070,12 @@
       <w:pPr>
         <w:pStyle w:val="Ttulo1"/>
       </w:pPr>
-      <w:bookmarkStart w:id="12" w:name="_Toc189746686"/>
+      <w:bookmarkStart w:id="11" w:name="_Toc189746686"/>
       <w:r>
         <w:lastRenderedPageBreak/>
         <w:t>Anexos e Materiais Suplementares</w:t>
       </w:r>
-      <w:bookmarkEnd w:id="12"/>
+      <w:bookmarkEnd w:id="11"/>
     </w:p>
     <w:p>
       <w:r>
@@ -2004,8 +2112,77 @@
 </w:document>
 </file>
 
+<file path=word/endnotes.xml><?xml version="1.0" encoding="utf-8"?>
+<w:endnotes xmlns:wpc="http://schemas.microsoft.com/office/word/2010/wordprocessingCanvas" xmlns:cx="http://schemas.microsoft.com/office/drawing/2014/chartex" xmlns:cx1="http://schemas.microsoft.com/office/drawing/2015/9/8/chartex" xmlns:cx2="http://schemas.microsoft.com/office/drawing/2015/10/21/chartex" xmlns:cx3="http://schemas.microsoft.com/office/drawing/2016/5/9/chartex" xmlns:cx4="http://schemas.microsoft.com/office/drawing/2016/5/10/chartex" xmlns:cx5="http://schemas.microsoft.com/office/drawing/2016/5/11/chartex" xmlns:cx6="http://schemas.microsoft.com/office/drawing/2016/5/12/chartex" xmlns:cx7="http://schemas.microsoft.com/office/drawing/2016/5/13/chartex" xmlns:cx8="http://schemas.microsoft.com/office/drawing/2016/5/14/chartex" xmlns:mc="http://schemas.openxmlformats.org/markup-compatibility/2006" xmlns:aink="http://schemas.microsoft.com/office/drawing/2016/ink" xmlns:am3d="http://schemas.microsoft.com/office/drawing/2017/model3d" xmlns:o="urn:schemas-microsoft-com:office:office" xmlns:oel="http://schemas.microsoft.com/office/2019/extlst" xmlns:r="http://schemas.openxmlformats.org/officeDocument/2006/relationships" xmlns:m="http://schemas.openxmlformats.org/officeDocument/2006/math" xmlns:v="urn:schemas-microsoft-com:vml" xmlns:wp14="http://schemas.microsoft.com/office/word/2010/wordprocessingDrawing" xmlns:wp="http://schemas.openxmlformats.org/drawingml/2006/wordprocessingDrawing" xmlns:w10="urn:schemas-microsoft-com:office:word" xmlns:w="http://schemas.openxmlformats.org/wordprocessingml/2006/main" xmlns:w14="http://schemas.microsoft.com/office/word/2010/wordml" xmlns:w15="http://schemas.microsoft.com/office/word/2012/wordml" xmlns:w16cex="http://schemas.microsoft.com/office/word/2018/wordml/cex" xmlns:w16cid="http://schemas.microsoft.com/office/word/2016/wordml/cid" xmlns:w16="http://schemas.microsoft.com/office/word/2018/wordml" xmlns:w16sdtdh="http://schemas.microsoft.com/office/word/2020/wordml/sdtdatahash" xmlns:w16se="http://schemas.microsoft.com/office/word/2015/wordml/symex" xmlns:wpg="http://schemas.microsoft.com/office/word/2010/wordprocessingGroup" xmlns:wpi="http://schemas.microsoft.com/office/word/2010/wordprocessingInk" xmlns:wne="http://schemas.microsoft.com/office/word/2006/wordml" xmlns:wps="http://schemas.microsoft.com/office/word/2010/wordprocessingShape" mc:Ignorable="w14 w15 w16se w16cid w16 w16cex w16sdtdh wp14">
+  <w:endnote w:type="separator" w:id="-1">
+    <w:p>
+      <w:pPr>
+        <w:spacing w:after="0"/>
+      </w:pPr>
+      <w:r>
+        <w:separator/>
+      </w:r>
+    </w:p>
+  </w:endnote>
+  <w:endnote w:type="continuationSeparator" w:id="0">
+    <w:p>
+      <w:pPr>
+        <w:spacing w:after="0"/>
+      </w:pPr>
+      <w:r>
+        <w:continuationSeparator/>
+      </w:r>
+    </w:p>
+  </w:endnote>
+</w:endnotes>
+</file>
+
+<file path=word/footnotes.xml><?xml version="1.0" encoding="utf-8"?>
+<w:footnotes xmlns:wpc="http://schemas.microsoft.com/office/word/2010/wordprocessingCanvas" xmlns:cx="http://schemas.microsoft.com/office/drawing/2014/chartex" xmlns:cx1="http://schemas.microsoft.com/office/drawing/2015/9/8/chartex" xmlns:cx2="http://schemas.microsoft.com/office/drawing/2015/10/21/chartex" xmlns:cx3="http://schemas.microsoft.com/office/drawing/2016/5/9/chartex" xmlns:cx4="http://schemas.microsoft.com/office/drawing/2016/5/10/chartex" xmlns:cx5="http://schemas.microsoft.com/office/drawing/2016/5/11/chartex" xmlns:cx6="http://schemas.microsoft.com/office/drawing/2016/5/12/chartex" xmlns:cx7="http://schemas.microsoft.com/office/drawing/2016/5/13/chartex" xmlns:cx8="http://schemas.microsoft.com/office/drawing/2016/5/14/chartex" xmlns:mc="http://schemas.openxmlformats.org/markup-compatibility/2006" xmlns:aink="http://schemas.microsoft.com/office/drawing/2016/ink" xmlns:am3d="http://schemas.microsoft.com/office/drawing/2017/model3d" xmlns:o="urn:schemas-microsoft-com:office:office" xmlns:oel="http://schemas.microsoft.com/office/2019/extlst" xmlns:r="http://schemas.openxmlformats.org/officeDocument/2006/relationships" xmlns:m="http://schemas.openxmlformats.org/officeDocument/2006/math" xmlns:v="urn:schemas-microsoft-com:vml" xmlns:wp14="http://schemas.microsoft.com/office/word/2010/wordprocessingDrawing" xmlns:wp="http://schemas.openxmlformats.org/drawingml/2006/wordprocessingDrawing" xmlns:w10="urn:schemas-microsoft-com:office:word" xmlns:w="http://schemas.openxmlformats.org/wordprocessingml/2006/main" xmlns:w14="http://schemas.microsoft.com/office/word/2010/wordml" xmlns:w15="http://schemas.microsoft.com/office/word/2012/wordml" xmlns:w16cex="http://schemas.microsoft.com/office/word/2018/wordml/cex" xmlns:w16cid="http://schemas.microsoft.com/office/word/2016/wordml/cid" xmlns:w16="http://schemas.microsoft.com/office/word/2018/wordml" xmlns:w16sdtdh="http://schemas.microsoft.com/office/word/2020/wordml/sdtdatahash" xmlns:w16se="http://schemas.microsoft.com/office/word/2015/wordml/symex" xmlns:wpg="http://schemas.microsoft.com/office/word/2010/wordprocessingGroup" xmlns:wpi="http://schemas.microsoft.com/office/word/2010/wordprocessingInk" xmlns:wne="http://schemas.microsoft.com/office/word/2006/wordml" xmlns:wps="http://schemas.microsoft.com/office/word/2010/wordprocessingShape" mc:Ignorable="w14 w15 w16se w16cid w16 w16cex w16sdtdh wp14">
+  <w:footnote w:type="separator" w:id="-1">
+    <w:p>
+      <w:pPr>
+        <w:spacing w:after="0"/>
+      </w:pPr>
+      <w:r>
+        <w:separator/>
+      </w:r>
+    </w:p>
+  </w:footnote>
+  <w:footnote w:type="continuationSeparator" w:id="0">
+    <w:p>
+      <w:pPr>
+        <w:spacing w:after="0"/>
+      </w:pPr>
+      <w:r>
+        <w:continuationSeparator/>
+      </w:r>
+    </w:p>
+  </w:footnote>
+  <w:footnote w:id="1">
+    <w:p>
+      <w:pPr>
+        <w:pStyle w:val="Textodenotaderodap"/>
+      </w:pPr>
+      <w:r>
+        <w:rPr>
+          <w:rStyle w:val="Refdenotaderodap"/>
+        </w:rPr>
+        <w:footnoteRef/>
+      </w:r>
+      <w:r>
+        <w:t xml:space="preserve"> </w:t>
+      </w:r>
+      <w:r>
+        <w:t>Texto elaborado pelos autores, pois a Missão, Visão e Valores da CBA não foram encontrados em seu site oficial.</w:t>
+      </w:r>
+    </w:p>
+  </w:footnote>
+</w:footnotes>
+</file>
+
 <file path=word/numbering.xml><?xml version="1.0" encoding="utf-8"?>
-<w:numbering xmlns:wpc="http://schemas.microsoft.com/office/word/2010/wordprocessingCanvas" xmlns:cx="http://schemas.microsoft.com/office/drawing/2014/chartex" xmlns:cx1="http://schemas.microsoft.com/office/drawing/2015/9/8/chartex" xmlns:cx2="http://schemas.microsoft.com/office/drawing/2015/10/21/chartex" xmlns:cx3="http://schemas.microsoft.com/office/drawing/2016/5/9/chartex" xmlns:cx4="http://schemas.microsoft.com/office/drawing/2016/5/10/chartex" xmlns:cx5="http://schemas.microsoft.com/office/drawing/2016/5/11/chartex" xmlns:cx6="http://schemas.microsoft.com/office/drawing/2016/5/12/chartex" xmlns:cx7="http://schemas.microsoft.com/office/drawing/2016/5/13/chartex" xmlns:cx8="http://schemas.microsoft.com/office/drawing/2016/5/14/chartex" xmlns:mc="http://schemas.openxmlformats.org/markup-compatibility/2006" xmlns:aink="http://schemas.microsoft.com/office/drawing/2016/ink" xmlns:am3d="http://schemas.microsoft.com/office/drawing/2017/model3d" xmlns:o="urn:schemas-microsoft-com:office:office" xmlns:r="http://schemas.openxmlformats.org/officeDocument/2006/relationships" xmlns:m="http://schemas.openxmlformats.org/officeDocument/2006/math" xmlns:v="urn:schemas-microsoft-com:vml" xmlns:wp14="http://schemas.microsoft.com/office/word/2010/wordprocessingDrawing" xmlns:wp="http://schemas.openxmlformats.org/drawingml/2006/wordprocessingDrawing" xmlns:w10="urn:schemas-microsoft-com:office:word" xmlns:w="http://schemas.openxmlformats.org/wordprocessingml/2006/main" xmlns:w14="http://schemas.microsoft.com/office/word/2010/wordml" xmlns:w15="http://schemas.microsoft.com/office/word/2012/wordml" xmlns:w16cid="http://schemas.microsoft.com/office/word/2016/wordml/cid" xmlns:w16se="http://schemas.microsoft.com/office/word/2015/wordml/symex" xmlns:wpg="http://schemas.microsoft.com/office/word/2010/wordprocessingGroup" xmlns:wpi="http://schemas.microsoft.com/office/word/2010/wordprocessingInk" xmlns:wne="http://schemas.microsoft.com/office/word/2006/wordml" xmlns:wps="http://schemas.microsoft.com/office/word/2010/wordprocessingShape" mc:Ignorable="w14 w15 w16se w16cid wp14">
+<w:numbering xmlns:wpc="http://schemas.microsoft.com/office/word/2010/wordprocessingCanvas" xmlns:cx="http://schemas.microsoft.com/office/drawing/2014/chartex" xmlns:cx1="http://schemas.microsoft.com/office/drawing/2015/9/8/chartex" xmlns:cx2="http://schemas.microsoft.com/office/drawing/2015/10/21/chartex" xmlns:cx3="http://schemas.microsoft.com/office/drawing/2016/5/9/chartex" xmlns:cx4="http://schemas.microsoft.com/office/drawing/2016/5/10/chartex" xmlns:cx5="http://schemas.microsoft.com/office/drawing/2016/5/11/chartex" xmlns:cx6="http://schemas.microsoft.com/office/drawing/2016/5/12/chartex" xmlns:cx7="http://schemas.microsoft.com/office/drawing/2016/5/13/chartex" xmlns:cx8="http://schemas.microsoft.com/office/drawing/2016/5/14/chartex" xmlns:mc="http://schemas.openxmlformats.org/markup-compatibility/2006" xmlns:aink="http://schemas.microsoft.com/office/drawing/2016/ink" xmlns:am3d="http://schemas.microsoft.com/office/drawing/2017/model3d" xmlns:o="urn:schemas-microsoft-com:office:office" xmlns:oel="http://schemas.microsoft.com/office/2019/extlst" xmlns:r="http://schemas.openxmlformats.org/officeDocument/2006/relationships" xmlns:m="http://schemas.openxmlformats.org/officeDocument/2006/math" xmlns:v="urn:schemas-microsoft-com:vml" xmlns:wp14="http://schemas.microsoft.com/office/word/2010/wordprocessingDrawing" xmlns:wp="http://schemas.openxmlformats.org/drawingml/2006/wordprocessingDrawing" xmlns:w10="urn:schemas-microsoft-com:office:word" xmlns:w="http://schemas.openxmlformats.org/wordprocessingml/2006/main" xmlns:w14="http://schemas.microsoft.com/office/word/2010/wordml" xmlns:w15="http://schemas.microsoft.com/office/word/2012/wordml" xmlns:w16cex="http://schemas.microsoft.com/office/word/2018/wordml/cex" xmlns:w16cid="http://schemas.microsoft.com/office/word/2016/wordml/cid" xmlns:w16="http://schemas.microsoft.com/office/word/2018/wordml" xmlns:w16sdtdh="http://schemas.microsoft.com/office/word/2020/wordml/sdtdatahash" xmlns:w16se="http://schemas.microsoft.com/office/word/2015/wordml/symex" xmlns:wpg="http://schemas.microsoft.com/office/word/2010/wordprocessingGroup" xmlns:wpi="http://schemas.microsoft.com/office/word/2010/wordprocessingInk" xmlns:wne="http://schemas.microsoft.com/office/word/2006/wordml" xmlns:wps="http://schemas.microsoft.com/office/word/2010/wordprocessingShape" mc:Ignorable="w14 w15 w16se w16cid w16 w16cex w16sdtdh wp14">
   <w:abstractNum w:abstractNumId="0" w15:restartNumberingAfterBreak="0">
     <w:nsid w:val="01D62871"/>
     <w:multiLevelType w:val="hybridMultilevel"/>
@@ -3249,44 +3426,44 @@
       </w:rPr>
     </w:lvl>
   </w:abstractNum>
-  <w:num w:numId="1">
+  <w:num w:numId="1" w16cid:durableId="1716272455">
     <w:abstractNumId w:val="3"/>
   </w:num>
-  <w:num w:numId="2">
+  <w:num w:numId="2" w16cid:durableId="1512379824">
     <w:abstractNumId w:val="6"/>
   </w:num>
-  <w:num w:numId="3">
+  <w:num w:numId="3" w16cid:durableId="738091387">
     <w:abstractNumId w:val="9"/>
   </w:num>
-  <w:num w:numId="4">
+  <w:num w:numId="4" w16cid:durableId="1570262288">
     <w:abstractNumId w:val="1"/>
   </w:num>
-  <w:num w:numId="5">
+  <w:num w:numId="5" w16cid:durableId="1543441145">
     <w:abstractNumId w:val="7"/>
   </w:num>
-  <w:num w:numId="6">
+  <w:num w:numId="6" w16cid:durableId="1374691153">
     <w:abstractNumId w:val="0"/>
   </w:num>
-  <w:num w:numId="7">
+  <w:num w:numId="7" w16cid:durableId="317075366">
     <w:abstractNumId w:val="5"/>
   </w:num>
-  <w:num w:numId="8">
+  <w:num w:numId="8" w16cid:durableId="276762127">
     <w:abstractNumId w:val="10"/>
   </w:num>
-  <w:num w:numId="9">
+  <w:num w:numId="9" w16cid:durableId="353459004">
     <w:abstractNumId w:val="2"/>
   </w:num>
-  <w:num w:numId="10">
+  <w:num w:numId="10" w16cid:durableId="305089384">
     <w:abstractNumId w:val="8"/>
   </w:num>
-  <w:num w:numId="11">
+  <w:num w:numId="11" w16cid:durableId="1513302175">
     <w:abstractNumId w:val="4"/>
   </w:num>
 </w:numbering>
 </file>
 
 <file path=word/styles.xml><?xml version="1.0" encoding="utf-8"?>
-<w:styles xmlns:mc="http://schemas.openxmlformats.org/markup-compatibility/2006" xmlns:r="http://schemas.openxmlformats.org/officeDocument/2006/relationships" xmlns:w="http://schemas.openxmlformats.org/wordprocessingml/2006/main" xmlns:w14="http://schemas.microsoft.com/office/word/2010/wordml" xmlns:w15="http://schemas.microsoft.com/office/word/2012/wordml" xmlns:w16cid="http://schemas.microsoft.com/office/word/2016/wordml/cid" xmlns:w16se="http://schemas.microsoft.com/office/word/2015/wordml/symex" mc:Ignorable="w14 w15 w16se w16cid">
+<w:styles xmlns:mc="http://schemas.openxmlformats.org/markup-compatibility/2006" xmlns:r="http://schemas.openxmlformats.org/officeDocument/2006/relationships" xmlns:w="http://schemas.openxmlformats.org/wordprocessingml/2006/main" xmlns:w14="http://schemas.microsoft.com/office/word/2010/wordml" xmlns:w15="http://schemas.microsoft.com/office/word/2012/wordml" xmlns:w16cex="http://schemas.microsoft.com/office/word/2018/wordml/cex" xmlns:w16cid="http://schemas.microsoft.com/office/word/2016/wordml/cid" xmlns:w16="http://schemas.microsoft.com/office/word/2018/wordml" xmlns:w16sdtdh="http://schemas.microsoft.com/office/word/2020/wordml/sdtdatahash" xmlns:w16se="http://schemas.microsoft.com/office/word/2015/wordml/symex" mc:Ignorable="w14 w15 w16se w16cid w16 w16cex w16sdtdh">
   <w:docDefaults>
     <w:rPrDefault>
       <w:rPr>
@@ -3304,7 +3481,7 @@
       </w:pPr>
     </w:pPrDefault>
   </w:docDefaults>
-  <w:latentStyles w:defLockedState="0" w:defUIPriority="99" w:defSemiHidden="0" w:defUnhideWhenUsed="0" w:defQFormat="0" w:count="375">
+  <w:latentStyles w:defLockedState="0" w:defUIPriority="99" w:defSemiHidden="0" w:defUnhideWhenUsed="0" w:defQFormat="0" w:count="376">
     <w:lsdException w:name="Normal" w:uiPriority="0" w:qFormat="1"/>
     <w:lsdException w:name="heading 1" w:uiPriority="9" w:qFormat="1"/>
     <w:lsdException w:name="heading 2" w:semiHidden="1" w:uiPriority="9" w:unhideWhenUsed="1" w:qFormat="1"/>
@@ -3680,10 +3857,18 @@
     <w:lsdException w:name="Smart Hyperlink" w:semiHidden="1" w:unhideWhenUsed="1"/>
     <w:lsdException w:name="Hashtag" w:semiHidden="1" w:unhideWhenUsed="1"/>
     <w:lsdException w:name="Unresolved Mention" w:semiHidden="1" w:unhideWhenUsed="1"/>
+    <w:lsdException w:name="Smart Link" w:semiHidden="1" w:unhideWhenUsed="1"/>
   </w:latentStyles>
   <w:style w:type="paragraph" w:default="1" w:styleId="Normal">
     <w:name w:val="Normal"/>
     <w:qFormat/>
+    <w:rsid w:val="007C41EE"/>
+    <w:pPr>
+      <w:spacing w:line="240" w:lineRule="auto"/>
+    </w:pPr>
+    <w:rPr>
+      <w:rFonts w:ascii="Arial" w:hAnsi="Arial"/>
+    </w:rPr>
   </w:style>
   <w:style w:type="paragraph" w:styleId="Ttulo1">
     <w:name w:val="heading 1"/>
@@ -3712,7 +3897,6 @@
     <w:next w:val="Normal"/>
     <w:link w:val="Ttulo2Char"/>
     <w:uiPriority w:val="9"/>
-    <w:semiHidden/>
     <w:unhideWhenUsed/>
     <w:qFormat/>
     <w:rsid w:val="00F149E4"/>
@@ -3887,7 +4071,6 @@
   <w:style w:type="character" w:default="1" w:styleId="Fontepargpadro">
     <w:name w:val="Default Paragraph Font"/>
     <w:uiPriority w:val="1"/>
-    <w:semiHidden/>
     <w:unhideWhenUsed/>
   </w:style>
   <w:style w:type="table" w:default="1" w:styleId="Tabelanormal">
@@ -3929,7 +4112,6 @@
     <w:basedOn w:val="Fontepargpadro"/>
     <w:link w:val="Ttulo2"/>
     <w:uiPriority w:val="9"/>
-    <w:semiHidden/>
     <w:rsid w:val="00F149E4"/>
     <w:rPr>
       <w:rFonts w:asciiTheme="majorHAnsi" w:eastAsiaTheme="majorEastAsia" w:hAnsiTheme="majorHAnsi" w:cstheme="majorBidi"/>
@@ -4039,7 +4221,7 @@
     <w:qFormat/>
     <w:rsid w:val="00F149E4"/>
     <w:pPr>
-      <w:spacing w:after="80" w:line="240" w:lineRule="auto"/>
+      <w:spacing w:after="80"/>
       <w:contextualSpacing/>
     </w:pPr>
     <w:rPr>
@@ -4242,6 +4424,84 @@
     <w:rPr>
       <w:color w:val="467886" w:themeColor="hyperlink"/>
       <w:u w:val="single"/>
+    </w:rPr>
+  </w:style>
+  <w:style w:type="paragraph" w:styleId="Textodenotadefim">
+    <w:name w:val="endnote text"/>
+    <w:basedOn w:val="Normal"/>
+    <w:link w:val="TextodenotadefimChar"/>
+    <w:uiPriority w:val="99"/>
+    <w:semiHidden/>
+    <w:unhideWhenUsed/>
+    <w:rsid w:val="00135AC9"/>
+    <w:pPr>
+      <w:spacing w:after="0"/>
+    </w:pPr>
+    <w:rPr>
+      <w:sz w:val="20"/>
+      <w:szCs w:val="20"/>
+    </w:rPr>
+  </w:style>
+  <w:style w:type="character" w:customStyle="1" w:styleId="TextodenotadefimChar">
+    <w:name w:val="Texto de nota de fim Char"/>
+    <w:basedOn w:val="Fontepargpadro"/>
+    <w:link w:val="Textodenotadefim"/>
+    <w:uiPriority w:val="99"/>
+    <w:semiHidden/>
+    <w:rsid w:val="00135AC9"/>
+    <w:rPr>
+      <w:sz w:val="20"/>
+      <w:szCs w:val="20"/>
+    </w:rPr>
+  </w:style>
+  <w:style w:type="character" w:styleId="Refdenotadefim">
+    <w:name w:val="endnote reference"/>
+    <w:basedOn w:val="Fontepargpadro"/>
+    <w:uiPriority w:val="99"/>
+    <w:semiHidden/>
+    <w:unhideWhenUsed/>
+    <w:rsid w:val="00135AC9"/>
+    <w:rPr>
+      <w:vertAlign w:val="superscript"/>
+    </w:rPr>
+  </w:style>
+  <w:style w:type="paragraph" w:styleId="Textodenotaderodap">
+    <w:name w:val="footnote text"/>
+    <w:basedOn w:val="Normal"/>
+    <w:link w:val="TextodenotaderodapChar"/>
+    <w:uiPriority w:val="99"/>
+    <w:semiHidden/>
+    <w:unhideWhenUsed/>
+    <w:rsid w:val="00135AC9"/>
+    <w:pPr>
+      <w:spacing w:after="0"/>
+    </w:pPr>
+    <w:rPr>
+      <w:sz w:val="20"/>
+      <w:szCs w:val="20"/>
+    </w:rPr>
+  </w:style>
+  <w:style w:type="character" w:customStyle="1" w:styleId="TextodenotaderodapChar">
+    <w:name w:val="Texto de nota de rodapé Char"/>
+    <w:basedOn w:val="Fontepargpadro"/>
+    <w:link w:val="Textodenotaderodap"/>
+    <w:uiPriority w:val="99"/>
+    <w:semiHidden/>
+    <w:rsid w:val="00135AC9"/>
+    <w:rPr>
+      <w:sz w:val="20"/>
+      <w:szCs w:val="20"/>
+    </w:rPr>
+  </w:style>
+  <w:style w:type="character" w:styleId="Refdenotaderodap">
+    <w:name w:val="footnote reference"/>
+    <w:basedOn w:val="Fontepargpadro"/>
+    <w:uiPriority w:val="99"/>
+    <w:semiHidden/>
+    <w:unhideWhenUsed/>
+    <w:rsid w:val="00135AC9"/>
+    <w:rPr>
+      <w:vertAlign w:val="superscript"/>
     </w:rPr>
   </w:style>
 </w:styles>
@@ -4543,12 +4803,6 @@
 </file>
 
 <file path=customXml/item1.xml><?xml version="1.0" encoding="utf-8"?>
-<p:properties xmlns:p="http://schemas.microsoft.com/office/2006/metadata/properties" xmlns:xsi="http://www.w3.org/2001/XMLSchema-instance" xmlns:pc="http://schemas.microsoft.com/office/infopath/2007/PartnerControls">
-  <documentManagement/>
-</p:properties>
-</file>
-
-<file path=customXml/item2.xml><?xml version="1.0" encoding="utf-8"?>
 <?mso-contentType ?>
 <FormTemplates xmlns="http://schemas.microsoft.com/sharepoint/v3/contenttype/forms">
   <Display>DocumentLibraryForm</Display>
@@ -4557,7 +4811,17 @@
 </FormTemplates>
 </file>
 
+<file path=customXml/item2.xml><?xml version="1.0" encoding="utf-8"?>
+<p:properties xmlns:p="http://schemas.microsoft.com/office/2006/metadata/properties" xmlns:xsi="http://www.w3.org/2001/XMLSchema-instance" xmlns:pc="http://schemas.microsoft.com/office/infopath/2007/PartnerControls">
+  <documentManagement/>
+</p:properties>
+</file>
+
 <file path=customXml/item3.xml><?xml version="1.0" encoding="utf-8"?>
+<b:Sources xmlns:b="http://schemas.openxmlformats.org/officeDocument/2006/bibliography" xmlns="http://schemas.openxmlformats.org/officeDocument/2006/bibliography" SelectedStyle="\APASixthEditionOfficeOnline.xsl" StyleName="APA" Version="6"/>
+</file>
+
+<file path=customXml/item4.xml><?xml version="1.0" encoding="utf-8"?>
 <ct:contentTypeSchema xmlns:ct="http://schemas.microsoft.com/office/2006/metadata/contentType" xmlns:ma="http://schemas.microsoft.com/office/2006/metadata/properties/metaAttributes" ct:_="" ma:_="" ma:contentTypeName="Documento" ma:contentTypeID="0x010100AFC21EEAB345564BB9DD7FE20195B4A0" ma:contentTypeVersion="0" ma:contentTypeDescription="Crie um novo documento." ma:contentTypeScope="" ma:versionID="520feb5bbc66180e291eeeac6fb0c2ea">
   <xsd:schema xmlns:xsd="http://www.w3.org/2001/XMLSchema" xmlns:xs="http://www.w3.org/2001/XMLSchema" xmlns:p="http://schemas.microsoft.com/office/2006/metadata/properties" targetNamespace="http://schemas.microsoft.com/office/2006/metadata/properties" ma:root="true" ma:fieldsID="574c6ccb71ee63fbc30cff3237551ec3">
     <xsd:element name="properties">
@@ -4671,11 +4935,15 @@
 </ct:contentTypeSchema>
 </file>
 
-<file path=customXml/item4.xml><?xml version="1.0" encoding="utf-8"?>
-<b:Sources xmlns:b="http://schemas.openxmlformats.org/officeDocument/2006/bibliography" xmlns="http://schemas.openxmlformats.org/officeDocument/2006/bibliography" SelectedStyle="\APASixthEditionOfficeOnline.xsl" StyleName="APA" Version="6"/>
+<file path=customXml/itemProps1.xml><?xml version="1.0" encoding="utf-8"?>
+<ds:datastoreItem xmlns:ds="http://schemas.openxmlformats.org/officeDocument/2006/customXml" ds:itemID="{B746FDE5-619D-40E0-9E92-FEB4149DD29C}">
+  <ds:schemaRefs>
+    <ds:schemaRef ds:uri="http://schemas.microsoft.com/sharepoint/v3/contenttype/forms"/>
+  </ds:schemaRefs>
+</ds:datastoreItem>
 </file>
 
-<file path=customXml/itemProps1.xml><?xml version="1.0" encoding="utf-8"?>
+<file path=customXml/itemProps2.xml><?xml version="1.0" encoding="utf-8"?>
 <ds:datastoreItem xmlns:ds="http://schemas.openxmlformats.org/officeDocument/2006/customXml" ds:itemID="{7F2F2DED-9AF6-4978-8D10-6C78630FC2C9}">
   <ds:schemaRefs>
     <ds:schemaRef ds:uri="http://schemas.microsoft.com/office/2006/metadata/properties"/>
@@ -4684,15 +4952,15 @@
 </ds:datastoreItem>
 </file>
 
-<file path=customXml/itemProps2.xml><?xml version="1.0" encoding="utf-8"?>
-<ds:datastoreItem xmlns:ds="http://schemas.openxmlformats.org/officeDocument/2006/customXml" ds:itemID="{B746FDE5-619D-40E0-9E92-FEB4149DD29C}">
+<file path=customXml/itemProps3.xml><?xml version="1.0" encoding="utf-8"?>
+<ds:datastoreItem xmlns:ds="http://schemas.openxmlformats.org/officeDocument/2006/customXml" ds:itemID="{72436047-0223-4D66-A63E-561F95818E6F}">
   <ds:schemaRefs>
-    <ds:schemaRef ds:uri="http://schemas.microsoft.com/sharepoint/v3/contenttype/forms"/>
+    <ds:schemaRef ds:uri="http://schemas.openxmlformats.org/officeDocument/2006/bibliography"/>
   </ds:schemaRefs>
 </ds:datastoreItem>
 </file>
 
-<file path=customXml/itemProps3.xml><?xml version="1.0" encoding="utf-8"?>
+<file path=customXml/itemProps4.xml><?xml version="1.0" encoding="utf-8"?>
 <ds:datastoreItem xmlns:ds="http://schemas.openxmlformats.org/officeDocument/2006/customXml" ds:itemID="{F3D1C026-EDD7-41EE-A0A0-794E9D75AFC2}">
   <ds:schemaRefs>
     <ds:schemaRef ds:uri="http://schemas.microsoft.com/office/2006/metadata/contentType"/>
@@ -4706,12 +4974,4 @@
     <ds:schemaRef ds:uri="http://schemas.microsoft.com/office/infopath/2007/PartnerControls"/>
   </ds:schemaRefs>
 </ds:datastoreItem>
-</file>
-
-<file path=customXml/itemProps4.xml><?xml version="1.0" encoding="utf-8"?>
-<ds:datastoreItem xmlns:ds="http://schemas.openxmlformats.org/officeDocument/2006/customXml" ds:itemID="{72436047-0223-4D66-A63E-561F95818E6F}">
-  <ds:schemaRefs>
-    <ds:schemaRef ds:uri="http://schemas.openxmlformats.org/officeDocument/2006/bibliography"/>
-  </ds:schemaRefs>
-</ds:datastoreItem>
 </file>
</xml_diff>